<commit_message>
Projektformulering rettet efter kommentarer fra Troels
</commit_message>
<xml_diff>
--- a/Systemarkitektur/Projektformulering.docx
+++ b/Systemarkitektur/Projektformulering.docx
@@ -10,6 +10,8 @@
       <w:r>
         <w:t>Projektformulering</w:t>
       </w:r>
+      <w:bookmarkStart w:id="0" w:name="_GoBack"/>
+      <w:bookmarkEnd w:id="0"/>
     </w:p>
     <w:p>
       <w:pPr>
@@ -19,7 +21,10 @@
         <w:t>Som forbruger er det</w:t>
       </w:r>
       <w:r>
-        <w:t xml:space="preserve"> svært at have et overblik over</w:t>
+        <w:t xml:space="preserve"> svært at danne sig</w:t>
+      </w:r>
+      <w:r>
+        <w:t xml:space="preserve"> et overblik over</w:t>
       </w:r>
       <w:r>
         <w:t>,</w:t>
@@ -46,31 +51,155 @@
         <w:t>forretning</w:t>
       </w:r>
       <w:r>
-        <w:t>skæder der konkurrerer med hinanden, og dette resulterer</w:t>
-      </w:r>
-      <w:r>
-        <w:t xml:space="preserve"> i et stort udbud af forskellige varer med forskellige priser. Hvis man som forbruger gerne vil forsøge at handle billigst muligt ind er det svært at danne et overblik over hvor dette gøres med de mange forskellige </w:t>
+        <w:t>skæder</w:t>
+      </w:r>
+      <w:r>
+        <w:t>,</w:t>
+      </w:r>
+      <w:r>
+        <w:t xml:space="preserve"> der konkurrerer med hinanden, og dette resulterer</w:t>
+      </w:r>
+      <w:r>
+        <w:t xml:space="preserve"> i et stort udbud af forskellige varer med forskellige priser. Hvis man som forbruger gerne vil forsøge at handle billigst muligt ind</w:t>
+      </w:r>
+      <w:r>
+        <w:t>,</w:t>
+      </w:r>
+      <w:r>
+        <w:t xml:space="preserve"> er det svært at danne et overblik over</w:t>
+      </w:r>
+      <w:r>
+        <w:t>,</w:t>
+      </w:r>
+      <w:r>
+        <w:t xml:space="preserve"> hvor dette gøres med de mange forskellige </w:t>
       </w:r>
       <w:r>
         <w:t>forretning</w:t>
       </w:r>
       <w:r>
-        <w:t xml:space="preserve">er. Der vil derfor fremstilles et program, kaldet Pristjek 220, som tilstræber at give forbrugeren et let og simpelt overblik over hvor og hvordan der handles billigst ind. </w:t>
-      </w:r>
-      <w:r>
-        <w:t xml:space="preserve">Med hvordan menes der at nogle af de varer der skal handles findes billigere i én </w:t>
-      </w:r>
-      <w:r>
-        <w:t>forretning</w:t>
-      </w:r>
-      <w:r>
-        <w:t xml:space="preserve"> mens resten af varerne findes billigere i en anden </w:t>
-      </w:r>
-      <w:r>
-        <w:t>forretning</w:t>
-      </w:r>
-      <w:r>
-        <w:t xml:space="preserve"> – dette er informationer som Pristjek220 vil forsyne brugeren af programmet med. Programmet der udvikles vil i sin grundkerne altså, som navnet antyder, være en pristjekker for almindelige dagligvarer.</w:t>
+        <w:t xml:space="preserve">er. Der vil derfor fremstilles </w:t>
+      </w:r>
+      <w:r>
+        <w:t>et program, kaldet Pristjek</w:t>
+      </w:r>
+      <w:r>
+        <w:t>220, som tilstræber at give forbrugeren et let og simpelt overblik over</w:t>
+      </w:r>
+      <w:r>
+        <w:t>,</w:t>
+      </w:r>
+      <w:r>
+        <w:t xml:space="preserve"> hvor </w:t>
+      </w:r>
+      <w:r>
+        <w:t>de forskellige varer kan</w:t>
+      </w:r>
+      <w:r>
+        <w:t xml:space="preserve"> handles billigst. </w:t>
+      </w:r>
+    </w:p>
+    <w:p>
+      <w:pPr>
+        <w:jc w:val="both"/>
+      </w:pPr>
+      <w:r>
+        <w:t>Pristjek220 vil have tre forskellige brugere; en forbruger, en forretningsmanager og en administrator. Forbrugeren er ham</w:t>
+      </w:r>
+      <w:r>
+        <w:t>,</w:t>
+      </w:r>
+      <w:r>
+        <w:t xml:space="preserve"> der bruger Pristjek220 til at organisere sine daglige indkøb. Forretningsmanageren holder Pristjek220 opdateret med korrekte informationer om de varer og priser</w:t>
+      </w:r>
+      <w:r>
+        <w:t>,</w:t>
+      </w:r>
+      <w:r>
+        <w:t xml:space="preserve"> der findes i netop hans forretningskæde. Administratoren servicerer Pristjek220, så der kan oprettes og fjernes forretninger, samt tilføjes nye varer. Baseret på disse tre brugere bliver Pristjek220 opdelt i to programmer; et program, Pristjek220 Forbruger, til forbrugeren og et fælles program, Pristjek220 Forretning, til</w:t>
+      </w:r>
+      <w:r>
+        <w:t xml:space="preserve"> både</w:t>
+      </w:r>
+      <w:r>
+        <w:t xml:space="preserve"> forretningsmanageren og administratoren. I Pristjek220 Forretning vil adminis</w:t>
+      </w:r>
+      <w:r>
+        <w:t>tratoren kunne benytte sig af sine</w:t>
+      </w:r>
+      <w:r>
+        <w:t xml:space="preserve"> funktionaliteter ved at logge ind med et administratorlogin</w:t>
+      </w:r>
+      <w:r>
+        <w:t>,</w:t>
+      </w:r>
+      <w:r>
+        <w:t xml:space="preserve"> som han har.</w:t>
+      </w:r>
+    </w:p>
+    <w:p>
+      <w:pPr>
+        <w:jc w:val="both"/>
+      </w:pPr>
+      <w:r>
+        <w:t>I Pristjek220 Forretning har forretningsmanageren mulighed for at tilføje og fjerne varer fra den forretning</w:t>
+      </w:r>
+      <w:r>
+        <w:t>,</w:t>
+      </w:r>
+      <w:r>
+        <w:t xml:space="preserve"> han styrer. Han vil samtidig blive bedt om at bekræfte sine valg</w:t>
+      </w:r>
+      <w:r>
+        <w:t>,</w:t>
+      </w:r>
+      <w:r>
+        <w:t xml:space="preserve"> så sandsynligheden for</w:t>
+      </w:r>
+      <w:r>
+        <w:t>,</w:t>
+      </w:r>
+      <w:r>
+        <w:t xml:space="preserve"> at han gør noget ved en fejl</w:t>
+      </w:r>
+      <w:r>
+        <w:t>,</w:t>
+      </w:r>
+      <w:r>
+        <w:t xml:space="preserve"> er minimeret. Ved at forretningsmanageren holder informationerne om varerne fra hans butik opdaterede, </w:t>
+      </w:r>
+      <w:r>
+        <w:t xml:space="preserve">holder han forbrugerne oplyste og </w:t>
+      </w:r>
+      <w:r>
+        <w:t xml:space="preserve">giver </w:t>
+      </w:r>
+      <w:r>
+        <w:t>dem</w:t>
+      </w:r>
+      <w:r>
+        <w:t xml:space="preserve"> de bedste vilkår for at få fuldt udbytte af Pristjek220. Administratoren kan i Pristjek220 Forretning logge ind med sit administratorlogin</w:t>
+      </w:r>
+      <w:r>
+        <w:t>,</w:t>
+      </w:r>
+      <w:r>
+        <w:t xml:space="preserve"> hvorefter han kan tilføje en forretning med tilhørende forretningsmanager. Han kan også fjerne en forretning fra Pristjek220, samt en vare</w:t>
+      </w:r>
+      <w:r>
+        <w:t>,</w:t>
+      </w:r>
+      <w:r>
+        <w:t xml:space="preserve"> såfremt der ikke længere er nogle </w:t>
+      </w:r>
+      <w:r>
+        <w:t>forretninger,</w:t>
+      </w:r>
+      <w:r>
+        <w:t xml:space="preserve"> der fører varen</w:t>
+      </w:r>
+      <w:r>
+        <w:t>.</w:t>
       </w:r>
     </w:p>
     <w:p>
@@ -81,10 +210,10 @@
       <w:r>
         <w:rPr>
           <w:noProof/>
-          <w:lang w:eastAsia="da-DK"/>
+          <w:lang w:val="en-GB" w:eastAsia="en-GB"/>
         </w:rPr>
         <w:drawing>
-          <wp:inline distT="0" distB="0" distL="0" distR="0" wp14:anchorId="50729CC9" wp14:editId="57F59FC3">
+          <wp:inline distT="0" distB="0" distL="0" distR="0" wp14:anchorId="63CF6835" wp14:editId="26DDB3C3">
             <wp:extent cx="4805916" cy="3030124"/>
             <wp:effectExtent l="57150" t="57150" r="109220" b="113665"/>
             <wp:docPr id="7" name="Picture 7" descr="C:\Users\Mette\Downloads\Rige billeder for Pristjek220 - Rigt billede for opslag af vare.png"/>
@@ -150,7 +279,7 @@
         <w:pStyle w:val="Caption"/>
         <w:jc w:val="center"/>
       </w:pPr>
-      <w:bookmarkStart w:id="0" w:name="_Ref443516992"/>
+      <w:bookmarkStart w:id="1" w:name="_Ref443516992"/>
       <w:r>
         <w:t xml:space="preserve">Figur </w:t>
       </w:r>
@@ -172,9 +301,9 @@
       <w:r>
         <w:fldChar w:fldCharType="end"/>
       </w:r>
-      <w:bookmarkEnd w:id="0"/>
-      <w:r>
-        <w:t>: Rigt billede over opslag af en vare i programmet Pristjek220.</w:t>
+      <w:bookmarkEnd w:id="1"/>
+      <w:r>
+        <w:t>: Rigt billede over opslag af en vare i Pristjek220.</w:t>
       </w:r>
     </w:p>
     <w:p>
@@ -182,34 +311,56 @@
         <w:jc w:val="both"/>
       </w:pPr>
       <w:r>
-        <w:t>Grundideen bag Pristjek220 er at brugeren kan søge efter en vare i programmet og få at vide hvor den</w:t>
-      </w:r>
-      <w:r>
-        <w:t>ne vare er billigst og hvad den</w:t>
-      </w:r>
-      <w:r>
-        <w:t xml:space="preserve"> koster</w:t>
-      </w:r>
-      <w:r>
-        <w:t xml:space="preserve"> her</w:t>
+        <w:t xml:space="preserve">I Pristjek220 Forbruger er den </w:t>
+      </w:r>
+      <w:r>
+        <w:t>grundlæggende</w:t>
+      </w:r>
+      <w:r>
+        <w:t xml:space="preserve"> funktionalitet</w:t>
+      </w:r>
+      <w:r>
+        <w:t>,</w:t>
+      </w:r>
+      <w:r>
+        <w:t xml:space="preserve"> som forbrugeren har at kunne finde den billigste forretning for en vare.</w:t>
+      </w:r>
+      <w:r>
+        <w:t xml:space="preserve"> </w:t>
+      </w:r>
+      <w:r>
+        <w:t>Han kan samtidig også se hvilke forretninger</w:t>
+      </w:r>
+      <w:r>
+        <w:t>,</w:t>
+      </w:r>
+      <w:r>
+        <w:t xml:space="preserve"> der har varen</w:t>
+      </w:r>
+      <w:r>
+        <w:t>,</w:t>
+      </w:r>
+      <w:r>
+        <w:t xml:space="preserve"> og hvad den </w:t>
+      </w:r>
+      <w:r>
+        <w:lastRenderedPageBreak/>
+        <w:t xml:space="preserve">koster de forskellige steder, når han </w:t>
+      </w:r>
+      <w:r>
+        <w:t>søger efter en vare</w:t>
       </w:r>
       <w:r>
         <w:t>.</w:t>
       </w:r>
       <w:r>
-        <w:t xml:space="preserve"> Han har på denne måde mulighed for at slå en enkel vare op, hvis det kun er det han har brug for.</w:t>
-      </w:r>
-      <w:r>
-        <w:t xml:space="preserve"> Konceptet bag at slå en vare op i programmet er illustreret ved det rige billede der kan ses på </w:t>
+        <w:t xml:space="preserve"> Konceptet bag at slå en vare op i Pristjek220 er illustreret på </w:t>
       </w:r>
       <w:r>
         <w:fldChar w:fldCharType="begin"/>
       </w:r>
       <w:r>
         <w:instrText xml:space="preserve"> REF _Ref443516992 \h </w:instrText>
-      </w:r>
-      <w:r>
-        <w:instrText xml:space="preserve"> \* MERGEFORMAT </w:instrText>
       </w:r>
       <w:r>
         <w:fldChar w:fldCharType="separate"/>
@@ -230,183 +381,52 @@
         <w:t>.</w:t>
       </w:r>
       <w:r>
-        <w:t xml:space="preserve"> Derudover kan brugeren oprette en indkøbsliste hvor han tilføjer alle de varer han skal handle ind. Programmet vil så slå op for hver eneste vare hvor det er billigst at handle den og skrive det på listen. Eftersom dette kan give anledning til en indkøbsliste der angiver at der skal handles i mange forskellige forretninger er der samtidig nogle søgeparametre der kan sættes i programmet. Her vil d</w:t>
-      </w:r>
-      <w:bookmarkStart w:id="1" w:name="_GoBack"/>
-      <w:bookmarkEnd w:id="1"/>
-      <w:r>
-        <w:t>et være muligt at angive det højeste antal af forretninger man vil handle i</w:t>
-      </w:r>
-      <w:r>
-        <w:t xml:space="preserve"> og</w:t>
-      </w:r>
-      <w:r>
-        <w:t xml:space="preserve"> hvor langt væk man </w:t>
-      </w:r>
-      <w:r>
-        <w:t>har lyst til at køre for at handle. Yderligere kan det angives hvis der er nogle forretninger man ikke ønsker at handle i. Den indkøbsliste der bliver genereret vil så indeholde hvilke varer brugeren skal købe, hvor de forskellige varer skal købes og hvad de koster disse steder.</w:t>
-      </w:r>
-      <w:r>
-        <w:t xml:space="preserve"> Brugeren vil samtidig have mulighed for at se den afstand der skal køres for at handle ind, samt kunne få vist en kørselsvejledning til forretningerne der skal handles i.</w:t>
-      </w:r>
-      <w:r>
         <w:t xml:space="preserve"> </w:t>
       </w:r>
       <w:r>
-        <w:t xml:space="preserve">Brugeren vil gennem programmet </w:t>
-      </w:r>
-      <w:r>
-        <w:t>have mulighed for at sende</w:t>
-      </w:r>
-      <w:r>
-        <w:t xml:space="preserve"> indkøbslisten</w:t>
-      </w:r>
-      <w:r>
-        <w:t xml:space="preserve"> til sin egen mail. Dette gør at brugeren kan have indkøbslisten med på farten når han er ude at handle da </w:t>
-      </w:r>
-      <w:r>
-        <w:t>e-mailen</w:t>
-      </w:r>
-      <w:r>
-        <w:t xml:space="preserve"> kan tilgås via </w:t>
-      </w:r>
-      <w:r>
-        <w:t>hans</w:t>
-      </w:r>
-      <w:r>
-        <w:t xml:space="preserve"> mobiltelefon. Dette er illustreret på </w:t>
-      </w:r>
-      <w:r>
-        <w:fldChar w:fldCharType="begin"/>
-      </w:r>
-      <w:r>
-        <w:instrText xml:space="preserve"> REF _Ref443517219 \h </w:instrText>
-      </w:r>
-      <w:r>
-        <w:instrText xml:space="preserve"> \* MERGEFORMAT </w:instrText>
-      </w:r>
-      <w:r>
-        <w:fldChar w:fldCharType="separate"/>
-      </w:r>
-      <w:r>
-        <w:t xml:space="preserve">Figur </w:t>
-      </w:r>
-      <w:r>
-        <w:rPr>
-          <w:noProof/>
-        </w:rPr>
-        <w:t>2</w:t>
-      </w:r>
-      <w:r>
-        <w:fldChar w:fldCharType="end"/>
-      </w:r>
-      <w:r>
-        <w:t>.</w:t>
-      </w:r>
-    </w:p>
-    <w:p>
-      <w:pPr>
-        <w:keepNext/>
-        <w:jc w:val="center"/>
-      </w:pPr>
-      <w:r>
-        <w:rPr>
-          <w:noProof/>
-          <w:lang w:eastAsia="da-DK"/>
-        </w:rPr>
-        <w:lastRenderedPageBreak/>
-        <w:drawing>
-          <wp:inline distT="0" distB="0" distL="0" distR="0" wp14:anchorId="49C2555C" wp14:editId="3F5194AC">
-            <wp:extent cx="3317358" cy="2477135"/>
-            <wp:effectExtent l="57150" t="57150" r="111760" b="113665"/>
-            <wp:docPr id="5" name="Picture 5" descr="C:\Users\Mette\Downloads\Rige billeder for Pristjek220 - Rigt billede for indkøbsliste (1).png"/>
-            <wp:cNvGraphicFramePr>
-              <a:graphicFrameLocks xmlns:a="http://schemas.openxmlformats.org/drawingml/2006/main" noChangeAspect="1"/>
-            </wp:cNvGraphicFramePr>
-            <a:graphic xmlns:a="http://schemas.openxmlformats.org/drawingml/2006/main">
-              <a:graphicData uri="http://schemas.openxmlformats.org/drawingml/2006/picture">
-                <pic:pic xmlns:pic="http://schemas.openxmlformats.org/drawingml/2006/picture">
-                  <pic:nvPicPr>
-                    <pic:cNvPr id="0" name="Picture 9" descr="C:\Users\Mette\Downloads\Rige billeder for Pristjek220 - Rigt billede for indkøbsliste (1).png"/>
-                    <pic:cNvPicPr>
-                      <a:picLocks noChangeAspect="1" noChangeArrowheads="1"/>
-                    </pic:cNvPicPr>
-                  </pic:nvPicPr>
-                  <pic:blipFill rotWithShape="1">
-                    <a:blip r:embed="rId8" cstate="print">
-                      <a:extLst>
-                        <a:ext uri="{28A0092B-C50C-407E-A947-70E740481C1C}">
-                          <a14:useLocalDpi xmlns:a14="http://schemas.microsoft.com/office/drawing/2010/main" val="0"/>
-                        </a:ext>
-                      </a:extLst>
-                    </a:blip>
-                    <a:srcRect l="4665" t="6130" r="4341" b="4575"/>
-                    <a:stretch/>
-                  </pic:blipFill>
-                  <pic:spPr bwMode="auto">
-                    <a:xfrm>
-                      <a:off x="0" y="0"/>
-                      <a:ext cx="3318353" cy="2477878"/>
-                    </a:xfrm>
-                    <a:prstGeom prst="rect">
-                      <a:avLst/>
-                    </a:prstGeom>
-                    <a:noFill/>
-                    <a:ln>
-                      <a:solidFill>
-                        <a:schemeClr val="tx1"/>
-                      </a:solidFill>
-                    </a:ln>
-                    <a:effectLst>
-                      <a:outerShdw blurRad="50800" dist="38100" dir="2700000" algn="tl" rotWithShape="0">
-                        <a:prstClr val="black">
-                          <a:alpha val="40000"/>
-                        </a:prstClr>
-                      </a:outerShdw>
-                    </a:effectLst>
-                    <a:extLst>
-                      <a:ext uri="{53640926-AAD7-44D8-BBD7-CCE9431645EC}">
-                        <a14:shadowObscured xmlns:a14="http://schemas.microsoft.com/office/drawing/2010/main"/>
-                      </a:ext>
-                    </a:extLst>
-                  </pic:spPr>
-                </pic:pic>
-              </a:graphicData>
-            </a:graphic>
-          </wp:inline>
-        </w:drawing>
-      </w:r>
-    </w:p>
-    <w:p>
-      <w:pPr>
-        <w:pStyle w:val="Caption"/>
-        <w:jc w:val="center"/>
-      </w:pPr>
-      <w:bookmarkStart w:id="2" w:name="_Ref443517219"/>
-      <w:r>
-        <w:t xml:space="preserve">Figur </w:t>
-      </w:r>
-      <w:r>
-        <w:fldChar w:fldCharType="begin"/>
-      </w:r>
-      <w:r>
-        <w:instrText xml:space="preserve"> SEQ Figur \* ARABIC </w:instrText>
-      </w:r>
-      <w:r>
-        <w:fldChar w:fldCharType="separate"/>
-      </w:r>
-      <w:r>
-        <w:rPr>
-          <w:noProof/>
-        </w:rPr>
-        <w:t>2</w:t>
-      </w:r>
-      <w:r>
-        <w:fldChar w:fldCharType="end"/>
-      </w:r>
-      <w:bookmarkEnd w:id="2"/>
-      <w:r>
-        <w:t>: Rigt billede over interaktioner med en indkøbsliste oprettet i programmet Pristjek220.</w:t>
+        <w:t>Det er denne grundidé</w:t>
+      </w:r>
+      <w:r>
+        <w:t>,</w:t>
+      </w:r>
+      <w:r>
+        <w:t xml:space="preserve"> som resten af funktionaliteterne for Pristjek220 Forbruger bygger på.</w:t>
+      </w:r>
+      <w:r>
+        <w:t xml:space="preserve"> </w:t>
+      </w:r>
+      <w:r>
+        <w:t>Når forbrugeren søger efter en vare i Pristjek220</w:t>
+      </w:r>
+      <w:r>
+        <w:t>,</w:t>
+      </w:r>
+      <w:r>
+        <w:t xml:space="preserve"> vil han</w:t>
+      </w:r>
+      <w:r>
+        <w:t>,</w:t>
+      </w:r>
+      <w:r>
+        <w:t xml:space="preserve"> så snart han har indtastet et bogstav</w:t>
+      </w:r>
+      <w:r>
+        <w:t>,</w:t>
+      </w:r>
+      <w:r>
+        <w:t xml:space="preserve"> blive foreslået varer</w:t>
+      </w:r>
+      <w:r>
+        <w:t>,</w:t>
+      </w:r>
+      <w:r>
+        <w:t xml:space="preserve"> der indeholder de bogstaver</w:t>
+      </w:r>
+      <w:r>
+        <w:t>,</w:t>
+      </w:r>
+      <w:r>
+        <w:t xml:space="preserve"> han har indtastet for at effektivisere brugen af Pristjek220. </w:t>
       </w:r>
     </w:p>
     <w:p>
@@ -414,16 +434,151 @@
         <w:jc w:val="both"/>
       </w:pPr>
       <w:r>
-        <w:t xml:space="preserve">I Pristjek220 vil det også være muligt for brugeren at se de forskellige forretningers åbningstider samtidig med det også er muligt at se alle varer med tilhørende priser </w:t>
-      </w:r>
-      <w:r>
-        <w:t xml:space="preserve">som en bestemt </w:t>
-      </w:r>
-      <w:r>
-        <w:t>forretning</w:t>
-      </w:r>
-      <w:r>
-        <w:t xml:space="preserve"> har. Programmet vil yderligere tilbyde brugeren at han kan oprette en madplan, og ud fra denne madplan vil der så automatisk genereres en indkøbsliste. Dette betyder også at der kan gemmes opskrifter i programmet, og ud fra disse opskrifter finder Pristjek220 ud af hvad der skal handles ind.</w:t>
+        <w:t xml:space="preserve">For at gøre </w:t>
+      </w:r>
+      <w:r>
+        <w:t xml:space="preserve">Pristjek220 mere effektivt i forbindelse med forbrugerens indkøb </w:t>
+      </w:r>
+      <w:r>
+        <w:t xml:space="preserve">kan </w:t>
+      </w:r>
+      <w:r>
+        <w:t xml:space="preserve">han </w:t>
+      </w:r>
+      <w:r>
+        <w:t>indtaste en indkøbsliste</w:t>
+      </w:r>
+      <w:r>
+        <w:t>,</w:t>
+      </w:r>
+      <w:r>
+        <w:t xml:space="preserve"> og Pristjek220 vil så informere forbrugeren om</w:t>
+      </w:r>
+      <w:r>
+        <w:t>,</w:t>
+      </w:r>
+      <w:r>
+        <w:t xml:space="preserve"> hvor varerne fra indkøbslisten kan findes billigst</w:t>
+      </w:r>
+      <w:r>
+        <w:t>,</w:t>
+      </w:r>
+      <w:r>
+        <w:t xml:space="preserve"> samt hvad de koster</w:t>
+      </w:r>
+      <w:r>
+        <w:t xml:space="preserve">. </w:t>
+      </w:r>
+      <w:r>
+        <w:t>Her vil forbrugeren samtidig have mulighed for at se en sammenligning af</w:t>
+      </w:r>
+      <w:r>
+        <w:t>,</w:t>
+      </w:r>
+      <w:r>
+        <w:t xml:space="preserve"> hvad det vil koste at købe alle varerne i én forretning i modsætning til at købe varerne</w:t>
+      </w:r>
+      <w:r>
+        <w:t>,</w:t>
+      </w:r>
+      <w:r>
+        <w:t xml:space="preserve"> der hvor de er billigst. Forbrugeren vil ligeledes have mulighed for at kunne justere</w:t>
+      </w:r>
+      <w:r>
+        <w:t>,</w:t>
+      </w:r>
+      <w:r>
+        <w:t xml:space="preserve"> hvor varerne skal købes</w:t>
+      </w:r>
+      <w:r>
+        <w:t>,</w:t>
+      </w:r>
+      <w:r>
+        <w:t xml:space="preserve"> efter Pristjek220 er kommet med listen over</w:t>
+      </w:r>
+      <w:r>
+        <w:t>,</w:t>
+      </w:r>
+      <w:r>
+        <w:t xml:space="preserve"> hvor det er billigst. Dette vil give forbrugeren mulighed for at vælge at flytte én enkelt vare på listen til en anden forretning, f.eks. i det tilfælde at han skal handle i tre forretninger, men kun skal have én vare i den ene forretning. </w:t>
+      </w:r>
+      <w:r>
+        <w:t>Eftersom den generede indk</w:t>
+      </w:r>
+      <w:r>
+        <w:t>øbsliste kan give anledning til</w:t>
+      </w:r>
+      <w:r>
+        <w:t>,</w:t>
+      </w:r>
+      <w:r>
+        <w:t xml:space="preserve"> at der skal handles </w:t>
+      </w:r>
+      <w:r>
+        <w:t>i</w:t>
+      </w:r>
+      <w:r>
+        <w:t xml:space="preserve"> mange forskellige forretninger</w:t>
+      </w:r>
+      <w:r>
+        <w:t>,</w:t>
+      </w:r>
+      <w:r>
+        <w:t xml:space="preserve"> er det samtidig muligt</w:t>
+      </w:r>
+      <w:r>
+        <w:t>,</w:t>
+      </w:r>
+      <w:r>
+        <w:t xml:space="preserve"> at angive det højeste antal af forretninger man vil handle </w:t>
+      </w:r>
+      <w:r>
+        <w:t>i</w:t>
+      </w:r>
+      <w:r>
+        <w:t>,</w:t>
+      </w:r>
+      <w:r>
+        <w:t xml:space="preserve"> og hvor langt væk man vil køre for at handle. </w:t>
+      </w:r>
+      <w:r>
+        <w:t>Yderligere kan det angives</w:t>
+      </w:r>
+      <w:r>
+        <w:t>,</w:t>
+      </w:r>
+      <w:r>
+        <w:t xml:space="preserve"> hvis der er nogle forretninger</w:t>
+      </w:r>
+      <w:r>
+        <w:t>,</w:t>
+      </w:r>
+      <w:r>
+        <w:t xml:space="preserve"> man ikke ønsker at handle i</w:t>
+      </w:r>
+      <w:r>
+        <w:t>,</w:t>
+      </w:r>
+      <w:r>
+        <w:t xml:space="preserve"> samt om man f.eks. foretrækker økologiske varer</w:t>
+      </w:r>
+      <w:r>
+        <w:t>.</w:t>
+      </w:r>
+      <w:r>
+        <w:t xml:space="preserve"> Når forbrugeren har fået genereret sin indkøbsliste af Pristjek220</w:t>
+      </w:r>
+      <w:r>
+        <w:t>,</w:t>
+      </w:r>
+      <w:r>
+        <w:t xml:space="preserve"> som han vil have den, har han mulighed for at få den sendt til sin egen E-mail. Dette gør</w:t>
+      </w:r>
+      <w:r>
+        <w:t>,</w:t>
+      </w:r>
+      <w:r>
+        <w:t xml:space="preserve"> at han kan tilgå listen via hans mobiltelefon. </w:t>
       </w:r>
     </w:p>
     <w:p>
@@ -431,31 +586,31 @@
         <w:jc w:val="both"/>
       </w:pPr>
       <w:r>
-        <w:t xml:space="preserve">Ovenfor er beskrevet de funktionaliteter som én slags bruger af programmet, nemlig en forbruger, har. Programmet har imidlertid også en anden bruger, nemlig en </w:t>
-      </w:r>
-      <w:r>
-        <w:t>forretning</w:t>
-      </w:r>
-      <w:r>
-        <w:t xml:space="preserve">smanager. Det er </w:t>
-      </w:r>
-      <w:r>
-        <w:t>forretning</w:t>
-      </w:r>
-      <w:r>
-        <w:t xml:space="preserve">smanagerens job at tilføje varer, ændre priser og fjerne varer for hans </w:t>
-      </w:r>
-      <w:r>
-        <w:t>forretning</w:t>
-      </w:r>
-      <w:r>
-        <w:t xml:space="preserve">. Det er altså disse funktionaliteter som en </w:t>
-      </w:r>
-      <w:r>
-        <w:t>forretning</w:t>
-      </w:r>
-      <w:r>
-        <w:t xml:space="preserve">smanager har og benytter sig af for at muliggøre at kunderne er oplyste og kan få den bedste oplevelse når de handler. </w:t>
+        <w:t>Når forbrugeren har fået sin genererede indkøbsliste</w:t>
+      </w:r>
+      <w:r>
+        <w:t>,</w:t>
+      </w:r>
+      <w:r>
+        <w:t xml:space="preserve"> har han mulighed for at se den afstand</w:t>
+      </w:r>
+      <w:r>
+        <w:t>,</w:t>
+      </w:r>
+      <w:r>
+        <w:t xml:space="preserve"> der skal tilbagelægges for at købe varerne i de forretninger</w:t>
+      </w:r>
+      <w:r>
+        <w:t>,</w:t>
+      </w:r>
+      <w:r>
+        <w:t xml:space="preserve"> der er specificeret på indkøbslisten</w:t>
+      </w:r>
+      <w:r>
+        <w:t>,</w:t>
+      </w:r>
+      <w:r>
+        <w:t xml:space="preserve"> samt en kørselsvejledning imellem dem. Han har samtidig mulighed for at få vist åbningstiderne for en forretning, så han derved nemmere kan planlægge sine indkøb.</w:t>
       </w:r>
     </w:p>
     <w:p>
@@ -463,13 +618,67 @@
         <w:jc w:val="both"/>
       </w:pPr>
       <w:r>
-        <w:t>Programmet Pristjek220 henvender sig til det mode</w:t>
-      </w:r>
-      <w:r>
-        <w:t>rne menneske som er økonomisk anlagt og gerne vil spare penge når der handles dagligvarer i hverdagen. Det henvender sig altså både til studerende og ældre uden mange penge på lommen, og familier der ønsker at få mest muligt ud af deres penge.</w:t>
-      </w:r>
-    </w:p>
-    <w:p>
+        <w:t>Pristjek220 Forbruger vil yderligere have</w:t>
+      </w:r>
+      <w:r>
+        <w:t xml:space="preserve"> et afsnit til opskrifter. Her kan forbrugerne tilføje opskrifter, samt ændre, fjerne og finde allerede eksisterende opskrifter. Der kan så vælges at tilføje alle ingredienserne fra en opskrift til ens indkøbsliste</w:t>
+      </w:r>
+      <w:r>
+        <w:t>,</w:t>
+      </w:r>
+      <w:r>
+        <w:t xml:space="preserve"> hvorefter der</w:t>
+      </w:r>
+      <w:r>
+        <w:t>,</w:t>
+      </w:r>
+      <w:r>
+        <w:t xml:space="preserve"> som tidligere beskrevet</w:t>
+      </w:r>
+      <w:r>
+        <w:t>,</w:t>
+      </w:r>
+      <w:r>
+        <w:t xml:space="preserve"> kan genereres en indkøbsliste</w:t>
+      </w:r>
+      <w:r>
+        <w:t>,</w:t>
+      </w:r>
+      <w:r>
+        <w:t xml:space="preserve"> så varerne kan handles billigst. Forbrugeren kan </w:t>
+      </w:r>
+      <w:r>
+        <w:t xml:space="preserve">samtidig </w:t>
+      </w:r>
+      <w:r>
+        <w:t>også oprette en madplan for en uge med opskrifter og generere en indkøbsliste ud fra det.</w:t>
+      </w:r>
+    </w:p>
+    <w:p>
+      <w:pPr>
+        <w:jc w:val="both"/>
+      </w:pPr>
+      <w:r>
+        <w:t>Pristjek220 henvender sig til det moderne menneske</w:t>
+      </w:r>
+      <w:r>
+        <w:t>,</w:t>
+      </w:r>
+      <w:r>
+        <w:t xml:space="preserve"> som er økonomisk anlagt og gerne vil spare penge</w:t>
+      </w:r>
+      <w:r>
+        <w:t>,</w:t>
+      </w:r>
+      <w:r>
+        <w:t xml:space="preserve"> når der handles dagligvarer i hverdagen. Det henvender sig altså både til studerende </w:t>
+      </w:r>
+      <w:r>
+        <w:t>uden mange penge på lommen, samt</w:t>
+      </w:r>
+      <w:r>
+        <w:t xml:space="preserve"> familier der ønsker at få mest muligt ud af deres penge.</w:t>
+      </w:r>
       <w:r>
         <w:br w:type="page"/>
       </w:r>
@@ -485,38 +694,211 @@
     </w:p>
     <w:p>
       <w:r>
-        <w:t xml:space="preserve">Projektet er blevet afgrænset til at produktet skal bestå af en ekstern database, da flere brugere skal kunne tilgå de samme informationer. Databasen vil indeholde informationer omkring forretningerne og deres varesortiment, herunder åbningstider og priser. Databasens informationer tilgås gennem et program, med tilhørende grafisk brugergrænseflade, som brugeren af systemet vil kunne interagere med. </w:t>
-      </w:r>
-    </w:p>
-    <w:p>
-      <w:r>
-        <w:t>Programmet vil have tre forskellige former for brugere; en bruger, en forretningsmanager og en administrator. Som bruger vil man være i stand til at oprette en indkøbsliste, angive kvalitetskrav til varen (såsom økologisk), bestemme højeste antal forretninger der skal handles i, samt kunne indstille den maksimale distance der må være til dagligvareforretningerne. Programmet vil herefter generere en liste hvor de forskellige varer kan købes billigst. Som bruger vil man være i stand til at flytte en vare fra den ene forretning til en anden, hvorefter programmet vil beregne, og vise, prisforskellen på denne aktion, givet at den nye forretning har varen i sit sortiment.</w:t>
-      </w:r>
-    </w:p>
-    <w:p>
-      <w:r>
-        <w:t>Forretningsmanageren vil stå for at holde programmet opdateret, med varesortimentet og priser. Forretningsmanageren kan kun redigerer disse ting for hans egen forretningskæde.</w:t>
-      </w:r>
-    </w:p>
-    <w:p>
-      <w:r>
-        <w:t>Administratoren står for at oprette og slette forretninger, samt oprette og slette forretningsmanagere i systemet.</w:t>
-      </w:r>
-    </w:p>
-    <w:p>
-      <w:r>
-        <w:t>Programmet vil køre som en computerapplikation, med mulighed for at sende indkøbslisten til brugerens mailindbakke. Eftersom størstedelen af mobiltelefoner understøtter e-mails, vil det være let at medbringe indkøbslisten. Programmet kommunikerer med databasen over internettet.</w:t>
-      </w:r>
-    </w:p>
-    <w:p/>
-    <w:p>
-      <w:pPr>
-        <w:jc w:val="both"/>
-      </w:pPr>
+        <w:t>Projektet er blevet afgrænset til</w:t>
+      </w:r>
+      <w:r>
+        <w:t>,</w:t>
+      </w:r>
+      <w:r>
+        <w:t xml:space="preserve"> at</w:t>
+      </w:r>
+      <w:r>
+        <w:t xml:space="preserve"> det endelige produkt</w:t>
+      </w:r>
+      <w:r>
+        <w:t xml:space="preserve"> bestå</w:t>
+      </w:r>
+      <w:r>
+        <w:t>r</w:t>
+      </w:r>
+      <w:r>
+        <w:t xml:space="preserve"> af en ekstern database, </w:t>
+      </w:r>
+      <w:r>
+        <w:t>så</w:t>
+      </w:r>
+      <w:r>
+        <w:t xml:space="preserve"> flere brugere </w:t>
+      </w:r>
+      <w:r>
+        <w:t>kan</w:t>
+      </w:r>
+      <w:r>
+        <w:t xml:space="preserve"> tilgå de samme informationer. Databasen vil indeholde informationer omkring forretningerne og deres varesortiment, herunder åbningstider og priser. Databasens informationer </w:t>
+      </w:r>
+      <w:r>
+        <w:t xml:space="preserve">kan </w:t>
+      </w:r>
+      <w:r>
+        <w:t xml:space="preserve">tilgås gennem </w:t>
+      </w:r>
+      <w:r>
+        <w:t>de to</w:t>
+      </w:r>
+      <w:r>
+        <w:t xml:space="preserve"> program</w:t>
+      </w:r>
+      <w:r>
+        <w:t>mer</w:t>
+      </w:r>
+      <w:r>
+        <w:t>, med tilhørende grafisk brugergrænseflade, som</w:t>
+      </w:r>
+      <w:r>
+        <w:t xml:space="preserve"> de forskellige brugere</w:t>
+      </w:r>
+      <w:r>
+        <w:t xml:space="preserve"> af systemet </w:t>
+      </w:r>
+      <w:r>
+        <w:t>kan</w:t>
+      </w:r>
+      <w:r>
+        <w:t xml:space="preserve"> interagere med. </w:t>
+      </w:r>
+    </w:p>
+    <w:p>
+      <w:r>
+        <w:t>Projektet er afgrænset således</w:t>
+      </w:r>
+      <w:r>
+        <w:t>,</w:t>
+      </w:r>
+      <w:r>
+        <w:t xml:space="preserve"> at de vigtigste funktionaliteter</w:t>
+      </w:r>
+      <w:r>
+        <w:t xml:space="preserve"> for at få et funktionelt program</w:t>
+      </w:r>
+      <w:r>
+        <w:t xml:space="preserve"> er prioriteret højest. Herved opnås at få et basalt program</w:t>
+      </w:r>
+      <w:r>
+        <w:t>,</w:t>
+      </w:r>
+      <w:r>
+        <w:t xml:space="preserve"> som der ville kunne udbygges på, med de funktionaliteter der ikke er implementeret. Dette vil helt konkret sige</w:t>
+      </w:r>
+      <w:r>
+        <w:t>,</w:t>
+      </w:r>
+      <w:r>
+        <w:t xml:space="preserve"> at</w:t>
+      </w:r>
+      <w:r>
+        <w:t xml:space="preserve"> brugernes muligheder i det endelige produkt</w:t>
+      </w:r>
+      <w:r>
+        <w:t>,</w:t>
+      </w:r>
+      <w:r>
+        <w:t xml:space="preserve"> der er udviklet</w:t>
+      </w:r>
+      <w:r>
+        <w:t>,</w:t>
+      </w:r>
+      <w:r>
+        <w:t xml:space="preserve"> er afgrænset til de funktioner</w:t>
+      </w:r>
+      <w:r>
+        <w:t>,</w:t>
+      </w:r>
+      <w:r>
+        <w:t xml:space="preserve"> der giver produktet mest værdi. De funktionaliteter</w:t>
+      </w:r>
+      <w:r>
+        <w:t>,</w:t>
+      </w:r>
+      <w:r>
+        <w:t xml:space="preserve"> brugerne er afgrænset til at have</w:t>
+      </w:r>
+      <w:r>
+        <w:t>,</w:t>
+      </w:r>
+      <w:r>
+        <w:t xml:space="preserve"> beskrives i det følgende.</w:t>
+      </w:r>
+    </w:p>
+    <w:p>
+      <w:r>
+        <w:t>F</w:t>
+      </w:r>
+      <w:r>
+        <w:t xml:space="preserve">orbrugeren kan </w:t>
+      </w:r>
+      <w:r>
+        <w:t xml:space="preserve">i Pristjek220 Forbruger </w:t>
+      </w:r>
+      <w:r>
+        <w:t>finde den billigste forretning for en vare, samt indtaste en indkøbsliste med forskellige varer og få genereret</w:t>
+      </w:r>
+      <w:r>
+        <w:t>,</w:t>
+      </w:r>
+      <w:r>
+        <w:t xml:space="preserve"> hvor varerne kan købes billigst. </w:t>
+      </w:r>
+    </w:p>
+    <w:p>
+      <w:r>
+        <w:t>Forretningsmanageren kan tilføje varer</w:t>
+      </w:r>
+      <w:r>
+        <w:t xml:space="preserve"> med tilhørende priser</w:t>
+      </w:r>
+      <w:r>
+        <w:t xml:space="preserve"> til</w:t>
+      </w:r>
+      <w:r>
+        <w:t xml:space="preserve"> varesortimentet for hans</w:t>
+      </w:r>
+      <w:r>
+        <w:t xml:space="preserve"> forretning i Pristjek220</w:t>
+      </w:r>
+      <w:r>
+        <w:t xml:space="preserve"> for at holde den opdateret.</w:t>
+      </w:r>
+    </w:p>
+    <w:p>
+      <w:r>
+        <w:t>A</w:t>
+      </w:r>
+      <w:r>
+        <w:t>dministratoren kan tilføje en ny forretning med tilhørende forretningsmanager.</w:t>
+      </w:r>
+    </w:p>
+    <w:p>
+      <w:r>
+        <w:t xml:space="preserve">Programmet vil køre som en computerapplikation, med mulighed for at sende indkøbslisten til brugerens </w:t>
+      </w:r>
+      <w:r>
+        <w:t>E-</w:t>
+      </w:r>
+      <w:r>
+        <w:t xml:space="preserve">mailindbakke. Eftersom størstedelen af mobiltelefoner understøtter </w:t>
+      </w:r>
+      <w:r>
+        <w:t>E</w:t>
+      </w:r>
+      <w:r>
+        <w:t>-mails</w:t>
+      </w:r>
+      <w:r>
+        <w:t xml:space="preserve"> vil det være let at medbringe indkøbslisten</w:t>
+      </w:r>
+      <w:r>
+        <w:t>,</w:t>
+      </w:r>
+      <w:r>
+        <w:t xml:space="preserve"> når man handler</w:t>
+      </w:r>
+      <w:r>
+        <w:t>. Programmet kommunikerer med databasen over internettet.</w:t>
+      </w:r>
     </w:p>
     <w:sectPr>
-      <w:headerReference w:type="default" r:id="rId9"/>
-      <w:footerReference w:type="default" r:id="rId10"/>
+      <w:headerReference w:type="default" r:id="rId8"/>
+      <w:footerReference w:type="default" r:id="rId9"/>
       <w:pgSz w:w="11906" w:h="16838"/>
       <w:pgMar w:top="1701" w:right="1134" w:bottom="1701" w:left="1134" w:header="708" w:footer="708" w:gutter="0"/>
       <w:cols w:space="708"/>
@@ -561,6 +943,7 @@
         <w:docPartUnique/>
       </w:docPartObj>
     </w:sdtPr>
+    <w:sdtEndPr/>
     <w:sdtContent>
       <w:sdt>
         <w:sdtPr>
@@ -570,6 +953,7 @@
             <w:docPartUnique/>
           </w:docPartObj>
         </w:sdtPr>
+        <w:sdtEndPr/>
         <w:sdtContent>
           <w:p>
             <w:pPr>
@@ -610,7 +994,7 @@
                 <w:bCs/>
                 <w:noProof/>
               </w:rPr>
-              <w:t>1</w:t>
+              <w:t>3</w:t>
             </w:r>
             <w:r>
               <w:rPr>
@@ -711,10 +1095,7 @@
       <w:pStyle w:val="Header"/>
     </w:pPr>
     <w:r>
-      <w:t>4. Semester</w:t>
-    </w:r>
-    <w:r>
-      <w:t xml:space="preserve"> projekt</w:t>
+      <w:t>4. Semester projekt</w:t>
     </w:r>
     <w:r>
       <w:tab/>
@@ -722,7 +1103,16 @@
     </w:r>
     <w:r>
       <w:tab/>
-      <w:t>18-02-2016</w:t>
+      <w:t>06</w:t>
+    </w:r>
+    <w:r>
+      <w:t>-0</w:t>
+    </w:r>
+    <w:r>
+      <w:t>3</w:t>
+    </w:r>
+    <w:r>
+      <w:t>-2016</w:t>
     </w:r>
   </w:p>
 </w:hdr>
@@ -1578,7 +1968,7 @@
 </file>
 
 <file path=customXml/itemProps1.xml><?xml version="1.0" encoding="utf-8"?>
-<ds:datastoreItem xmlns:ds="http://schemas.openxmlformats.org/officeDocument/2006/customXml" ds:itemID="{FABCD55C-F1DC-43A0-906E-467EA184A2F1}">
+<ds:datastoreItem xmlns:ds="http://schemas.openxmlformats.org/officeDocument/2006/customXml" ds:itemID="{AE5216E4-10F7-44CA-B5A3-80A929F7B52E}">
   <ds:schemaRefs>
     <ds:schemaRef ds:uri="http://schemas.openxmlformats.org/officeDocument/2006/bibliography"/>
   </ds:schemaRefs>

</xml_diff>

<commit_message>
Review: Har lavet små ændringer, med tilføjelse af nogle få funktionaliteter, som manglede, og slettet en enkelt ting der stod der to gange.
</commit_message>
<xml_diff>
--- a/Systemarkitektur/Projektformulering.docx
+++ b/Systemarkitektur/Projektformulering.docx
@@ -10,8 +10,6 @@
       <w:r>
         <w:t>Projektformulering</w:t>
       </w:r>
-      <w:bookmarkStart w:id="0" w:name="_GoBack"/>
-      <w:bookmarkEnd w:id="0"/>
     </w:p>
     <w:p>
       <w:pPr>
@@ -142,7 +140,10 @@
         <w:jc w:val="both"/>
       </w:pPr>
       <w:r>
-        <w:t>I Pristjek220 Forretning har forretningsmanageren mulighed for at tilføje og fjerne varer fra den forretning</w:t>
+        <w:t>I Pristjek220 Forretning kan forretningsmanageren logge ind med sit forretningsmanagerlogin, derefter har han</w:t>
+      </w:r>
+      <w:r>
+        <w:t xml:space="preserve"> mulighed for at tilføje og fjerne varer fra den forretning</w:t>
       </w:r>
       <w:r>
         <w:t>,</w:t>
@@ -210,7 +211,7 @@
       <w:r>
         <w:rPr>
           <w:noProof/>
-          <w:lang w:val="en-GB" w:eastAsia="en-GB"/>
+          <w:lang w:eastAsia="da-DK"/>
         </w:rPr>
         <w:drawing>
           <wp:inline distT="0" distB="0" distL="0" distR="0" wp14:anchorId="63CF6835" wp14:editId="26DDB3C3">
@@ -279,7 +280,7 @@
         <w:pStyle w:val="Caption"/>
         <w:jc w:val="center"/>
       </w:pPr>
-      <w:bookmarkStart w:id="1" w:name="_Ref443516992"/>
+      <w:bookmarkStart w:id="0" w:name="_Ref443516992"/>
       <w:r>
         <w:t xml:space="preserve">Figur </w:t>
       </w:r>
@@ -301,7 +302,7 @@
       <w:r>
         <w:fldChar w:fldCharType="end"/>
       </w:r>
-      <w:bookmarkEnd w:id="1"/>
+      <w:bookmarkEnd w:id="0"/>
       <w:r>
         <w:t>: Rigt billede over opslag af en vare i Pristjek220.</w:t>
       </w:r>
@@ -311,6 +312,7 @@
         <w:jc w:val="both"/>
       </w:pPr>
       <w:r>
+        <w:lastRenderedPageBreak/>
         <w:t xml:space="preserve">I Pristjek220 Forbruger er den </w:t>
       </w:r>
       <w:r>
@@ -341,17 +343,7 @@
         <w:t>,</w:t>
       </w:r>
       <w:r>
-        <w:t xml:space="preserve"> og hvad den </w:t>
-      </w:r>
-      <w:r>
-        <w:lastRenderedPageBreak/>
-        <w:t xml:space="preserve">koster de forskellige steder, når han </w:t>
-      </w:r>
-      <w:r>
-        <w:t>søger efter en vare</w:t>
-      </w:r>
-      <w:r>
-        <w:t>.</w:t>
+        <w:t xml:space="preserve"> og hvad den koster de forskellige steder, når han søger efter en vare.</w:t>
       </w:r>
       <w:r>
         <w:t xml:space="preserve"> Konceptet bag at slå en vare op i Pristjek220 er illustreret på </w:t>
@@ -560,10 +552,7 @@
         <w:t>,</w:t>
       </w:r>
       <w:r>
-        <w:t xml:space="preserve"> samt om man f.eks. foretrækker økologiske varer</w:t>
-      </w:r>
-      <w:r>
-        <w:t>.</w:t>
+        <w:t xml:space="preserve"> samt om man f.eks. foretrækker økologiske varer.</w:t>
       </w:r>
       <w:r>
         <w:t xml:space="preserve"> Når forbrugeren har fået genereret sin indkøbsliste af Pristjek220</w:t>
@@ -572,7 +561,19 @@
         <w:t>,</w:t>
       </w:r>
       <w:r>
-        <w:t xml:space="preserve"> som han vil have den, har han mulighed for at få den sendt til sin egen E-mail. Dette gør</w:t>
+        <w:t xml:space="preserve"> som han vil have den</w:t>
+      </w:r>
+      <w:r>
+        <w:t xml:space="preserve">, har han </w:t>
+      </w:r>
+      <w:r>
+        <w:t>mulighed</w:t>
+      </w:r>
+      <w:r>
+        <w:t xml:space="preserve"> for at ændre den og derefter</w:t>
+      </w:r>
+      <w:r>
+        <w:t xml:space="preserve"> få den sendt til sin egen E-mail. Dette gør</w:t>
       </w:r>
       <w:r>
         <w:t>,</w:t>
@@ -895,6 +896,8 @@
       <w:r>
         <w:t>. Programmet kommunikerer med databasen over internettet.</w:t>
       </w:r>
+      <w:bookmarkStart w:id="1" w:name="_GoBack"/>
+      <w:bookmarkEnd w:id="1"/>
     </w:p>
     <w:sectPr>
       <w:headerReference w:type="default" r:id="rId8"/>
@@ -1968,7 +1971,7 @@
 </file>
 
 <file path=customXml/itemProps1.xml><?xml version="1.0" encoding="utf-8"?>
-<ds:datastoreItem xmlns:ds="http://schemas.openxmlformats.org/officeDocument/2006/customXml" ds:itemID="{AE5216E4-10F7-44CA-B5A3-80A929F7B52E}">
+<ds:datastoreItem xmlns:ds="http://schemas.openxmlformats.org/officeDocument/2006/customXml" ds:itemID="{AF40FC76-4160-4E07-8B56-49FEAA28DB9F}">
   <ds:schemaRefs>
     <ds:schemaRef ds:uri="http://schemas.openxmlformats.org/officeDocument/2006/bibliography"/>
   </ds:schemaRefs>

</xml_diff>

<commit_message>
Skrevet i afgrænsningen at for at kunne tilgå databasen skal man være på VPN
</commit_message>
<xml_diff>
--- a/Systemarkitektur/Projektformulering.docx
+++ b/Systemarkitektur/Projektformulering.docx
@@ -701,7 +701,13 @@
         <w:t xml:space="preserve">Pristjek220 består af to programmer hvor det ene er tiltænkt til forretningerne og det andet til forretningernes forbruger. Gennem disse programmer kan forretningerne tilføje og fjerne informationer om deres sortiment af forretningen </w:t>
       </w:r>
       <w:r>
-        <w:t xml:space="preserve">i pristjek220 database via internettet. </w:t>
+        <w:t>i pristjek220 database via internettet</w:t>
+      </w:r>
+      <w:r>
+        <w:t>. Pristjekk220 database kan kun tilgås lokalt eller via VPN, derfor er det nødvendigt at oprette en VPN forbindelse</w:t>
+      </w:r>
+      <w:r>
+        <w:t xml:space="preserve">. </w:t>
       </w:r>
       <w:r>
         <w:t>Hvor forbrugerne så kan sammenligne forretningernes sortiment med andre forretninger</w:t>
@@ -724,13 +730,15 @@
     </w:p>
     <w:p>
       <w:r>
-        <w:t>Pristjek220 programmer er computerapplikationer, og der er af den grund lavet til forbrugerne en mulighed for at kunne sende deres indkøbsseddel på E-mail, da de fleste mobiltelefoner understøtter E-mails.</w:t>
-      </w:r>
-    </w:p>
-    <w:p>
+        <w:t>Pristjek220 programmer er computerapplikationer, og der er af den grund lavet til forbrugerne en m</w:t>
+      </w:r>
       <w:bookmarkStart w:id="1" w:name="_GoBack"/>
       <w:bookmarkEnd w:id="1"/>
-    </w:p>
+      <w:r>
+        <w:t>ulighed for at kunne sende deres indkøbsseddel på E-mail, da de fleste mobiltelefoner understøtter E-mails.</w:t>
+      </w:r>
+    </w:p>
+    <w:p/>
     <w:p/>
     <w:p>
       <w:r>
@@ -1079,7 +1087,7 @@
                 <w:bCs/>
                 <w:noProof/>
               </w:rPr>
-              <w:t>2</w:t>
+              <w:t>1</w:t>
             </w:r>
             <w:r>
               <w:rPr>
@@ -2008,7 +2016,7 @@
 </file>
 
 <file path=customXml/itemProps1.xml><?xml version="1.0" encoding="utf-8"?>
-<ds:datastoreItem xmlns:ds="http://schemas.openxmlformats.org/officeDocument/2006/customXml" ds:itemID="{1CA0B05C-99A2-4BF1-A08F-BF2F975CEE59}">
+<ds:datastoreItem xmlns:ds="http://schemas.openxmlformats.org/officeDocument/2006/customXml" ds:itemID="{9ADFEF94-34B1-46A3-8B89-2480BDADE15D}">
   <ds:schemaRefs>
     <ds:schemaRef ds:uri="http://schemas.openxmlformats.org/officeDocument/2006/bibliography"/>
   </ds:schemaRefs>

</xml_diff>